<commit_message>
O João vai trabalhar que se vai lixar...
</commit_message>
<xml_diff>
--- a/TP1/TP1-Queries.docx
+++ b/TP1/TP1-Queries.docx
@@ -9,8 +9,14 @@
           <w:ilvl w:val="0"/>
           <w:numId w:val="2"/>
         </w:numPr>
-      </w:pPr>
-      <w:r>
+        <w:rPr>
+          <w:b/>
+        </w:rPr>
+      </w:pPr>
+      <w:r>
+        <w:rPr>
+          <w:b/>
+        </w:rPr>
         <w:t>Lugares reservados</w:t>
       </w:r>
     </w:p>
@@ -21,8 +27,14 @@
           <w:ilvl w:val="0"/>
           <w:numId w:val="2"/>
         </w:numPr>
-      </w:pPr>
-      <w:r>
+        <w:rPr>
+          <w:b/>
+        </w:rPr>
+      </w:pPr>
+      <w:r>
+        <w:rPr>
+          <w:b/>
+        </w:rPr>
         <w:t>Lugares Vazios</w:t>
       </w:r>
     </w:p>
@@ -33,144 +45,139 @@
           <w:ilvl w:val="0"/>
           <w:numId w:val="2"/>
         </w:numPr>
-      </w:pPr>
-      <w:r>
+        <w:rPr>
+          <w:b/>
+        </w:rPr>
+      </w:pPr>
+      <w:r>
+        <w:rPr>
+          <w:b/>
+        </w:rPr>
         <w:t>Lugares que o comboio tem</w:t>
-      </w:r>
-    </w:p>
-    <w:p>
-      <w:pPr>
-        <w:pStyle w:val="PargrafodaLista"/>
-        <w:numPr>
-          <w:ilvl w:val="0"/>
-          <w:numId w:val="2"/>
-        </w:numPr>
-      </w:pPr>
-      <w:r>
-        <w:t>Número de viagens num dado dia</w:t>
-      </w:r>
-    </w:p>
-    <w:p>
-      <w:pPr>
-        <w:pStyle w:val="PargrafodaLista"/>
-        <w:numPr>
-          <w:ilvl w:val="0"/>
-          <w:numId w:val="2"/>
-        </w:numPr>
-      </w:pPr>
-      <w:r>
-        <w:t>Reservas que um cliente fez</w:t>
-      </w:r>
-    </w:p>
-    <w:p>
-      <w:pPr>
-        <w:pStyle w:val="PargrafodaLista"/>
-        <w:numPr>
-          <w:ilvl w:val="0"/>
-          <w:numId w:val="2"/>
-        </w:numPr>
-      </w:pPr>
-      <w:r>
-        <w:t>Viagens que um comboio X fez</w:t>
-      </w:r>
-    </w:p>
-    <w:p>
-      <w:pPr>
-        <w:pStyle w:val="PargrafodaLista"/>
-        <w:numPr>
-          <w:ilvl w:val="0"/>
-          <w:numId w:val="2"/>
-        </w:numPr>
-      </w:pPr>
-      <w:r>
-        <w:t>Quantas viagens partem/chegam a uma estação X</w:t>
-      </w:r>
-    </w:p>
-    <w:p>
-      <w:pPr>
-        <w:pStyle w:val="PargrafodaLista"/>
-        <w:numPr>
-          <w:ilvl w:val="0"/>
-          <w:numId w:val="2"/>
-        </w:numPr>
-      </w:pPr>
-      <w:r>
-        <w:t>Viagens feitas antes/depois do dia X</w:t>
-      </w:r>
-    </w:p>
-    <w:p>
-      <w:pPr>
-        <w:pStyle w:val="PargrafodaLista"/>
-        <w:numPr>
-          <w:ilvl w:val="0"/>
-          <w:numId w:val="2"/>
-        </w:numPr>
-      </w:pPr>
-      <w:r>
-        <w:t>Viagem feitas num dia/mês/ano</w:t>
-      </w:r>
-    </w:p>
-    <w:p>
-      <w:pPr>
-        <w:pStyle w:val="PargrafodaLista"/>
-        <w:numPr>
-          <w:ilvl w:val="0"/>
-          <w:numId w:val="2"/>
-        </w:numPr>
-      </w:pPr>
-      <w:r>
-        <w:t>Reservas feitas com um preço superior a X</w:t>
-      </w:r>
-    </w:p>
-    <w:p>
-      <w:pPr>
-        <w:pStyle w:val="PargrafodaLista"/>
-        <w:numPr>
-          <w:ilvl w:val="0"/>
-          <w:numId w:val="2"/>
-        </w:numPr>
-      </w:pPr>
-      <w:r>
-        <w:t xml:space="preserve">Viagens </w:t>
-      </w:r>
-      <w:r>
-        <w:t xml:space="preserve">internacionais </w:t>
-      </w:r>
-      <w:r>
-        <w:t>feitas antes/depois do dia X</w:t>
-      </w:r>
-    </w:p>
-    <w:p>
-      <w:pPr>
-        <w:pStyle w:val="PargrafodaLista"/>
-        <w:numPr>
-          <w:ilvl w:val="0"/>
-          <w:numId w:val="2"/>
-        </w:numPr>
-      </w:pPr>
-      <w:r>
-        <w:t xml:space="preserve">Viagem </w:t>
-      </w:r>
-      <w:r>
-        <w:t xml:space="preserve">internacionais </w:t>
-      </w:r>
-      <w:r>
-        <w:t>feitas num dia/mês/ano</w:t>
-      </w:r>
-    </w:p>
-    <w:p>
-      <w:pPr>
-        <w:pStyle w:val="PargrafodaLista"/>
-        <w:numPr>
-          <w:ilvl w:val="0"/>
-          <w:numId w:val="2"/>
-        </w:numPr>
-      </w:pPr>
-      <w:r>
-        <w:t>Número de viagens internacionais</w:t>
       </w:r>
       <w:bookmarkStart w:id="0" w:name="_GoBack"/>
       <w:bookmarkEnd w:id="0"/>
+    </w:p>
+    <w:p/>
+    <w:p>
+      <w:pPr>
+        <w:pStyle w:val="PargrafodaLista"/>
+        <w:numPr>
+          <w:ilvl w:val="0"/>
+          <w:numId w:val="2"/>
+        </w:numPr>
+      </w:pPr>
+      <w:r>
+        <w:t>Número de viagens num dado dia</w:t>
+      </w:r>
+    </w:p>
+    <w:p>
+      <w:pPr>
+        <w:pStyle w:val="PargrafodaLista"/>
+        <w:numPr>
+          <w:ilvl w:val="0"/>
+          <w:numId w:val="2"/>
+        </w:numPr>
+      </w:pPr>
+      <w:r>
+        <w:t>Reservas que um cliente fez</w:t>
+      </w:r>
+    </w:p>
+    <w:p>
+      <w:pPr>
+        <w:pStyle w:val="PargrafodaLista"/>
+        <w:numPr>
+          <w:ilvl w:val="0"/>
+          <w:numId w:val="2"/>
+        </w:numPr>
+      </w:pPr>
+      <w:r>
+        <w:t>Viagens que um comboio X fez</w:t>
+      </w:r>
+    </w:p>
+    <w:p>
+      <w:pPr>
+        <w:pStyle w:val="PargrafodaLista"/>
+        <w:numPr>
+          <w:ilvl w:val="0"/>
+          <w:numId w:val="2"/>
+        </w:numPr>
+      </w:pPr>
+      <w:r>
+        <w:t>Quantas viagens partem/chegam a uma estação X</w:t>
+      </w:r>
+    </w:p>
+    <w:p>
+      <w:pPr>
+        <w:pStyle w:val="PargrafodaLista"/>
+        <w:numPr>
+          <w:ilvl w:val="0"/>
+          <w:numId w:val="2"/>
+        </w:numPr>
+      </w:pPr>
+      <w:r>
+        <w:t>Viagens feitas antes/depois do dia X</w:t>
+      </w:r>
+    </w:p>
+    <w:p>
+      <w:pPr>
+        <w:pStyle w:val="PargrafodaLista"/>
+        <w:numPr>
+          <w:ilvl w:val="0"/>
+          <w:numId w:val="2"/>
+        </w:numPr>
+      </w:pPr>
+      <w:r>
+        <w:t>Viagem feitas num dia/mês/ano</w:t>
+      </w:r>
+    </w:p>
+    <w:p>
+      <w:pPr>
+        <w:pStyle w:val="PargrafodaLista"/>
+        <w:numPr>
+          <w:ilvl w:val="0"/>
+          <w:numId w:val="2"/>
+        </w:numPr>
+      </w:pPr>
+      <w:r>
+        <w:t>Reservas feitas com um preço superior a X</w:t>
+      </w:r>
+    </w:p>
+    <w:p>
+      <w:pPr>
+        <w:pStyle w:val="PargrafodaLista"/>
+        <w:numPr>
+          <w:ilvl w:val="0"/>
+          <w:numId w:val="2"/>
+        </w:numPr>
+      </w:pPr>
+      <w:r>
+        <w:t>Viagens internacionais feitas antes/depois do dia X</w:t>
+      </w:r>
+    </w:p>
+    <w:p>
+      <w:pPr>
+        <w:pStyle w:val="PargrafodaLista"/>
+        <w:numPr>
+          <w:ilvl w:val="0"/>
+          <w:numId w:val="2"/>
+        </w:numPr>
+      </w:pPr>
+      <w:r>
+        <w:t>Viagem internacionais feitas num dia/mês/ano</w:t>
+      </w:r>
+    </w:p>
+    <w:p>
+      <w:pPr>
+        <w:pStyle w:val="PargrafodaLista"/>
+        <w:numPr>
+          <w:ilvl w:val="0"/>
+          <w:numId w:val="2"/>
+        </w:numPr>
+      </w:pPr>
+      <w:r>
+        <w:t>Número de viagens internacionais</w:t>
+      </w:r>
     </w:p>
     <w:sectPr>
       <w:pgSz w:w="11906" w:h="16838"/>

</xml_diff>